<commit_message>
terbaru 7 kunci utama
</commit_message>
<xml_diff>
--- a/7 Kunci Utama Sistem Informasi.docx
+++ b/7 Kunci Utama Sistem Informasi.docx
@@ -22,680 +22,7 @@
     <w:p>
       <w:pPr>
         <w:pStyle w:val="ListParagraph"/>
-        <w:numPr>
-          <w:ilvl w:val="0"/>
-          <w:numId w:val="3"/>
-        </w:numPr>
-      </w:pPr>
-      <w:proofErr w:type="gramStart"/>
-      <w:r>
-        <w:t>Environment :</w:t>
-      </w:r>
-      <w:proofErr w:type="gramEnd"/>
-      <w:r>
-        <w:t xml:space="preserve"> </w:t>
-      </w:r>
-    </w:p>
-    <w:p>
-      <w:pPr>
-        <w:ind w:left="720"/>
-      </w:pPr>
-      <w:proofErr w:type="spellStart"/>
-      <w:r>
-        <w:t>Selain</w:t>
-      </w:r>
-      <w:proofErr w:type="spellEnd"/>
-      <w:r>
-        <w:t xml:space="preserve"> </w:t>
-      </w:r>
-      <w:proofErr w:type="spellStart"/>
-      <w:r>
-        <w:t>melakukan</w:t>
-      </w:r>
-      <w:proofErr w:type="spellEnd"/>
-      <w:r>
-        <w:t xml:space="preserve"> </w:t>
-      </w:r>
-      <w:proofErr w:type="spellStart"/>
-      <w:r>
-        <w:t>sistem</w:t>
-      </w:r>
-      <w:proofErr w:type="spellEnd"/>
-      <w:r>
-        <w:t xml:space="preserve"> </w:t>
-      </w:r>
-      <w:proofErr w:type="spellStart"/>
-      <w:r>
-        <w:t>penjualannya</w:t>
-      </w:r>
-      <w:proofErr w:type="spellEnd"/>
-      <w:r>
-        <w:t xml:space="preserve"> </w:t>
-      </w:r>
-      <w:proofErr w:type="spellStart"/>
-      <w:r>
-        <w:t>dengan</w:t>
-      </w:r>
-      <w:proofErr w:type="spellEnd"/>
-      <w:r>
-        <w:t xml:space="preserve"> </w:t>
-      </w:r>
-      <w:proofErr w:type="spellStart"/>
-      <w:r>
-        <w:t>cara</w:t>
-      </w:r>
-      <w:proofErr w:type="spellEnd"/>
-      <w:r>
-        <w:t xml:space="preserve"> </w:t>
-      </w:r>
-      <w:proofErr w:type="spellStart"/>
-      <w:r>
-        <w:t>oflline</w:t>
-      </w:r>
-      <w:proofErr w:type="spellEnd"/>
-      <w:r>
-        <w:t xml:space="preserve"> di </w:t>
-      </w:r>
-      <w:proofErr w:type="spellStart"/>
-      <w:r>
-        <w:t>tiap</w:t>
-      </w:r>
-      <w:proofErr w:type="spellEnd"/>
-      <w:r>
-        <w:t xml:space="preserve"> </w:t>
-      </w:r>
-      <w:proofErr w:type="spellStart"/>
-      <w:r>
-        <w:t>toko-toko</w:t>
-      </w:r>
-      <w:proofErr w:type="spellEnd"/>
-      <w:r>
-        <w:t xml:space="preserve">, </w:t>
-      </w:r>
-      <w:proofErr w:type="spellStart"/>
-      <w:r>
-        <w:t>penjual</w:t>
-      </w:r>
-      <w:proofErr w:type="spellEnd"/>
-      <w:r>
-        <w:t xml:space="preserve"> </w:t>
-      </w:r>
-      <w:proofErr w:type="spellStart"/>
-      <w:r>
-        <w:t>abon</w:t>
-      </w:r>
-      <w:proofErr w:type="spellEnd"/>
-      <w:r>
-        <w:t xml:space="preserve"> </w:t>
-      </w:r>
-      <w:proofErr w:type="spellStart"/>
-      <w:r>
-        <w:t>cikalang</w:t>
-      </w:r>
-      <w:proofErr w:type="spellEnd"/>
-      <w:r>
-        <w:t xml:space="preserve"> </w:t>
-      </w:r>
-      <w:proofErr w:type="spellStart"/>
-      <w:r>
-        <w:t>ini</w:t>
-      </w:r>
-      <w:proofErr w:type="spellEnd"/>
-      <w:r>
-        <w:t xml:space="preserve"> </w:t>
-      </w:r>
-      <w:proofErr w:type="spellStart"/>
-      <w:r>
-        <w:t>sebaiknya</w:t>
-      </w:r>
-      <w:proofErr w:type="spellEnd"/>
-      <w:r>
-        <w:t xml:space="preserve"> </w:t>
-      </w:r>
-      <w:proofErr w:type="spellStart"/>
-      <w:r>
-        <w:t>menjual</w:t>
-      </w:r>
-      <w:proofErr w:type="spellEnd"/>
-      <w:r>
-        <w:t xml:space="preserve"> </w:t>
-      </w:r>
-      <w:proofErr w:type="spellStart"/>
-      <w:r>
-        <w:t>produknya</w:t>
-      </w:r>
-      <w:proofErr w:type="spellEnd"/>
-      <w:r>
-        <w:t xml:space="preserve"> </w:t>
-      </w:r>
-      <w:proofErr w:type="spellStart"/>
-      <w:r>
-        <w:t>dengan</w:t>
-      </w:r>
-      <w:proofErr w:type="spellEnd"/>
-      <w:r>
-        <w:t xml:space="preserve"> </w:t>
-      </w:r>
-      <w:proofErr w:type="spellStart"/>
-      <w:r>
-        <w:t>cara</w:t>
-      </w:r>
-      <w:proofErr w:type="spellEnd"/>
-      <w:r>
-        <w:t xml:space="preserve"> online. Dan </w:t>
-      </w:r>
-      <w:proofErr w:type="spellStart"/>
-      <w:r>
-        <w:t>memasarkannya</w:t>
-      </w:r>
-      <w:proofErr w:type="spellEnd"/>
-      <w:r>
-        <w:t xml:space="preserve"> di </w:t>
-      </w:r>
-      <w:proofErr w:type="spellStart"/>
-      <w:r>
-        <w:t>whatssapp</w:t>
-      </w:r>
-      <w:proofErr w:type="spellEnd"/>
-      <w:r>
-        <w:t xml:space="preserve">, </w:t>
-      </w:r>
-      <w:proofErr w:type="spellStart"/>
-      <w:r>
-        <w:t>instagram</w:t>
-      </w:r>
-      <w:proofErr w:type="spellEnd"/>
-      <w:r>
-        <w:t xml:space="preserve">, </w:t>
-      </w:r>
-      <w:proofErr w:type="spellStart"/>
-      <w:r>
-        <w:t>tokopedia</w:t>
-      </w:r>
-      <w:proofErr w:type="spellEnd"/>
-      <w:r>
-        <w:t xml:space="preserve"> dan </w:t>
-      </w:r>
-      <w:proofErr w:type="spellStart"/>
-      <w:r>
-        <w:t>mungkin</w:t>
-      </w:r>
-      <w:proofErr w:type="spellEnd"/>
-      <w:r>
-        <w:t xml:space="preserve"> di </w:t>
-      </w:r>
-      <w:proofErr w:type="spellStart"/>
-      <w:r>
-        <w:t>pasarkan</w:t>
-      </w:r>
-      <w:proofErr w:type="spellEnd"/>
-      <w:r>
-        <w:t xml:space="preserve"> juga di </w:t>
-      </w:r>
-      <w:proofErr w:type="spellStart"/>
-      <w:r>
-        <w:t>shopee</w:t>
-      </w:r>
-      <w:proofErr w:type="spellEnd"/>
-      <w:r>
-        <w:t xml:space="preserve">. Karena </w:t>
-      </w:r>
-      <w:proofErr w:type="spellStart"/>
-      <w:r>
-        <w:t>kebanyakan</w:t>
-      </w:r>
-      <w:proofErr w:type="spellEnd"/>
-      <w:r>
-        <w:t xml:space="preserve"> orang </w:t>
-      </w:r>
-      <w:proofErr w:type="spellStart"/>
-      <w:r>
-        <w:t>sekarang</w:t>
-      </w:r>
-      <w:proofErr w:type="spellEnd"/>
-      <w:r>
-        <w:t xml:space="preserve"> </w:t>
-      </w:r>
-      <w:proofErr w:type="spellStart"/>
-      <w:r>
-        <w:t>lebih</w:t>
-      </w:r>
-      <w:proofErr w:type="spellEnd"/>
-      <w:r>
-        <w:t xml:space="preserve"> </w:t>
-      </w:r>
-      <w:proofErr w:type="spellStart"/>
-      <w:r>
-        <w:t>memilih</w:t>
-      </w:r>
-      <w:proofErr w:type="spellEnd"/>
-      <w:r>
-        <w:t xml:space="preserve"> </w:t>
-      </w:r>
-      <w:proofErr w:type="spellStart"/>
-      <w:r>
-        <w:t>membeli</w:t>
-      </w:r>
-      <w:proofErr w:type="spellEnd"/>
-      <w:r>
-        <w:t xml:space="preserve"> </w:t>
-      </w:r>
-      <w:proofErr w:type="spellStart"/>
-      <w:r>
-        <w:t>barang</w:t>
-      </w:r>
-      <w:proofErr w:type="spellEnd"/>
-      <w:r>
-        <w:t xml:space="preserve"> </w:t>
-      </w:r>
-      <w:proofErr w:type="spellStart"/>
-      <w:r>
-        <w:t>atau</w:t>
-      </w:r>
-      <w:proofErr w:type="spellEnd"/>
-      <w:r>
-        <w:t xml:space="preserve"> </w:t>
-      </w:r>
-      <w:proofErr w:type="spellStart"/>
-      <w:r>
-        <w:t>keperluannya</w:t>
-      </w:r>
-      <w:proofErr w:type="spellEnd"/>
-      <w:r>
-        <w:t xml:space="preserve"> </w:t>
-      </w:r>
-      <w:proofErr w:type="spellStart"/>
-      <w:r>
-        <w:t>dengan</w:t>
-      </w:r>
-      <w:proofErr w:type="spellEnd"/>
-      <w:r>
-        <w:t xml:space="preserve"> </w:t>
-      </w:r>
-      <w:proofErr w:type="spellStart"/>
-      <w:r>
-        <w:t>cara</w:t>
-      </w:r>
-      <w:proofErr w:type="spellEnd"/>
-      <w:r>
-        <w:t xml:space="preserve"> </w:t>
-      </w:r>
-      <w:proofErr w:type="spellStart"/>
-      <w:r>
-        <w:t>sistem</w:t>
-      </w:r>
-      <w:proofErr w:type="spellEnd"/>
-      <w:r>
-        <w:t xml:space="preserve"> online, dan </w:t>
-      </w:r>
-      <w:proofErr w:type="spellStart"/>
-      <w:r>
-        <w:t>kebanyakan</w:t>
-      </w:r>
-      <w:proofErr w:type="spellEnd"/>
-      <w:r>
-        <w:t xml:space="preserve"> orang </w:t>
-      </w:r>
-      <w:proofErr w:type="spellStart"/>
-      <w:r>
-        <w:t>sekarang</w:t>
-      </w:r>
-      <w:proofErr w:type="spellEnd"/>
-      <w:r>
-        <w:t xml:space="preserve"> </w:t>
-      </w:r>
-      <w:proofErr w:type="spellStart"/>
-      <w:r>
-        <w:t>lebih</w:t>
-      </w:r>
-      <w:proofErr w:type="spellEnd"/>
-      <w:r>
-        <w:t xml:space="preserve"> </w:t>
-      </w:r>
-      <w:proofErr w:type="spellStart"/>
-      <w:r>
-        <w:t>senang</w:t>
-      </w:r>
-      <w:proofErr w:type="spellEnd"/>
-      <w:r>
-        <w:t xml:space="preserve"> </w:t>
-      </w:r>
-      <w:proofErr w:type="spellStart"/>
-      <w:r>
-        <w:t>memilih</w:t>
-      </w:r>
-      <w:proofErr w:type="spellEnd"/>
-      <w:r>
-        <w:t xml:space="preserve"> online yang </w:t>
-      </w:r>
-      <w:proofErr w:type="spellStart"/>
-      <w:r>
-        <w:t>ada</w:t>
-      </w:r>
-      <w:proofErr w:type="spellEnd"/>
-      <w:r>
-        <w:t xml:space="preserve"> </w:t>
-      </w:r>
-      <w:proofErr w:type="spellStart"/>
-      <w:r>
-        <w:t>embel-embel</w:t>
-      </w:r>
-      <w:proofErr w:type="spellEnd"/>
-      <w:r>
-        <w:t xml:space="preserve"> </w:t>
-      </w:r>
-      <w:proofErr w:type="spellStart"/>
-      <w:r>
-        <w:t>dengan</w:t>
-      </w:r>
-      <w:proofErr w:type="spellEnd"/>
-      <w:r>
-        <w:t xml:space="preserve"> free </w:t>
-      </w:r>
-      <w:proofErr w:type="spellStart"/>
-      <w:r>
-        <w:t>ongkir</w:t>
-      </w:r>
-      <w:proofErr w:type="spellEnd"/>
-      <w:r>
-        <w:t>.</w:t>
-      </w:r>
-    </w:p>
-    <w:p>
-      <w:pPr>
-        <w:ind w:left="720"/>
-      </w:pPr>
-      <w:r>
-        <w:t xml:space="preserve">Dan </w:t>
-      </w:r>
-      <w:proofErr w:type="spellStart"/>
-      <w:r>
-        <w:t>mungkin</w:t>
-      </w:r>
-      <w:proofErr w:type="spellEnd"/>
-      <w:r>
-        <w:t xml:space="preserve"> </w:t>
-      </w:r>
-      <w:proofErr w:type="spellStart"/>
-      <w:r>
-        <w:t>penjual</w:t>
-      </w:r>
-      <w:proofErr w:type="spellEnd"/>
-      <w:r>
-        <w:t xml:space="preserve"> juga </w:t>
-      </w:r>
-      <w:proofErr w:type="spellStart"/>
-      <w:r>
-        <w:t>membutuhkan</w:t>
-      </w:r>
-      <w:proofErr w:type="spellEnd"/>
-      <w:r>
-        <w:t xml:space="preserve"> website </w:t>
-      </w:r>
-      <w:proofErr w:type="spellStart"/>
-      <w:r>
-        <w:t>untuk</w:t>
-      </w:r>
-      <w:proofErr w:type="spellEnd"/>
-      <w:r>
-        <w:t xml:space="preserve"> </w:t>
-      </w:r>
-      <w:proofErr w:type="spellStart"/>
-      <w:r>
-        <w:t>memberikan</w:t>
-      </w:r>
-      <w:proofErr w:type="spellEnd"/>
-      <w:r>
-        <w:t xml:space="preserve"> </w:t>
-      </w:r>
-      <w:proofErr w:type="spellStart"/>
-      <w:r>
-        <w:t>informasi</w:t>
-      </w:r>
-      <w:proofErr w:type="spellEnd"/>
-      <w:r>
-        <w:t xml:space="preserve"> </w:t>
-      </w:r>
-      <w:proofErr w:type="spellStart"/>
-      <w:r>
-        <w:t>produk</w:t>
-      </w:r>
-      <w:proofErr w:type="spellEnd"/>
-      <w:r>
-        <w:t xml:space="preserve"> </w:t>
-      </w:r>
-      <w:proofErr w:type="spellStart"/>
-      <w:r>
-        <w:t>apa</w:t>
-      </w:r>
-      <w:proofErr w:type="spellEnd"/>
-      <w:r>
-        <w:t xml:space="preserve"> </w:t>
-      </w:r>
-      <w:proofErr w:type="spellStart"/>
-      <w:r>
-        <w:t>saja</w:t>
-      </w:r>
-      <w:proofErr w:type="spellEnd"/>
-      <w:r>
-        <w:t xml:space="preserve"> yang </w:t>
-      </w:r>
-      <w:proofErr w:type="spellStart"/>
-      <w:r>
-        <w:t>dijual</w:t>
-      </w:r>
-      <w:proofErr w:type="spellEnd"/>
-      <w:r>
-        <w:t xml:space="preserve"> dan </w:t>
-      </w:r>
-      <w:proofErr w:type="spellStart"/>
-      <w:r>
-        <w:t>memberikan</w:t>
-      </w:r>
-      <w:proofErr w:type="spellEnd"/>
-      <w:r>
-        <w:t xml:space="preserve"> </w:t>
-      </w:r>
-      <w:proofErr w:type="spellStart"/>
-      <w:r>
-        <w:t>informasi</w:t>
-      </w:r>
-      <w:proofErr w:type="spellEnd"/>
-      <w:r>
-        <w:t xml:space="preserve"> </w:t>
-      </w:r>
-      <w:proofErr w:type="spellStart"/>
-      <w:r>
-        <w:t>katalog</w:t>
-      </w:r>
-      <w:proofErr w:type="spellEnd"/>
-      <w:r>
-        <w:t xml:space="preserve"> </w:t>
-      </w:r>
-      <w:proofErr w:type="spellStart"/>
-      <w:r>
-        <w:t>harga</w:t>
-      </w:r>
-      <w:proofErr w:type="spellEnd"/>
-      <w:r>
-        <w:t xml:space="preserve"> dan </w:t>
-      </w:r>
-      <w:proofErr w:type="spellStart"/>
-      <w:r>
-        <w:t>katalog</w:t>
-      </w:r>
-      <w:proofErr w:type="spellEnd"/>
-      <w:r>
-        <w:t xml:space="preserve"> </w:t>
-      </w:r>
-      <w:proofErr w:type="spellStart"/>
-      <w:r>
-        <w:t>komposisi</w:t>
-      </w:r>
-      <w:proofErr w:type="spellEnd"/>
-      <w:r>
-        <w:t xml:space="preserve"> </w:t>
-      </w:r>
-      <w:proofErr w:type="spellStart"/>
-      <w:r>
-        <w:t>apa</w:t>
-      </w:r>
-      <w:proofErr w:type="spellEnd"/>
-      <w:r>
-        <w:t xml:space="preserve"> </w:t>
-      </w:r>
-      <w:proofErr w:type="spellStart"/>
-      <w:r>
-        <w:t>saja</w:t>
-      </w:r>
-      <w:proofErr w:type="spellEnd"/>
-      <w:r>
-        <w:t xml:space="preserve"> yang </w:t>
-      </w:r>
-      <w:proofErr w:type="spellStart"/>
-      <w:r>
-        <w:t>ada</w:t>
-      </w:r>
-      <w:proofErr w:type="spellEnd"/>
-      <w:r>
-        <w:t xml:space="preserve"> di </w:t>
-      </w:r>
-      <w:proofErr w:type="spellStart"/>
-      <w:r>
-        <w:t>dalam</w:t>
-      </w:r>
-      <w:proofErr w:type="spellEnd"/>
-      <w:r>
-        <w:t xml:space="preserve"> </w:t>
-      </w:r>
-      <w:proofErr w:type="spellStart"/>
-      <w:r>
-        <w:t>abon</w:t>
-      </w:r>
-      <w:proofErr w:type="spellEnd"/>
-      <w:r>
-        <w:t xml:space="preserve"> </w:t>
-      </w:r>
-      <w:proofErr w:type="spellStart"/>
-      <w:r>
-        <w:t>tersebut</w:t>
-      </w:r>
-      <w:proofErr w:type="spellEnd"/>
-      <w:r>
-        <w:t>.</w:t>
-      </w:r>
-      <w:r>
-        <w:t xml:space="preserve"> Dan </w:t>
-      </w:r>
-      <w:proofErr w:type="spellStart"/>
-      <w:r>
-        <w:t>mungkin</w:t>
-      </w:r>
-      <w:proofErr w:type="spellEnd"/>
-      <w:r>
-        <w:t xml:space="preserve"> </w:t>
-      </w:r>
-      <w:proofErr w:type="spellStart"/>
-      <w:r>
-        <w:t>bisa</w:t>
-      </w:r>
-      <w:proofErr w:type="spellEnd"/>
-      <w:r>
-        <w:t xml:space="preserve"> </w:t>
-      </w:r>
-      <w:proofErr w:type="spellStart"/>
-      <w:r>
-        <w:t>berguna</w:t>
-      </w:r>
-      <w:proofErr w:type="spellEnd"/>
-      <w:r>
-        <w:t xml:space="preserve"> juga </w:t>
-      </w:r>
-      <w:proofErr w:type="spellStart"/>
-      <w:r>
-        <w:t>untuk</w:t>
-      </w:r>
-      <w:proofErr w:type="spellEnd"/>
-      <w:r>
-        <w:t xml:space="preserve"> customer yang </w:t>
-      </w:r>
-      <w:proofErr w:type="spellStart"/>
-      <w:r>
-        <w:t>membeli</w:t>
-      </w:r>
-      <w:proofErr w:type="spellEnd"/>
-      <w:r>
-        <w:t xml:space="preserve"> </w:t>
-      </w:r>
-      <w:proofErr w:type="spellStart"/>
-      <w:r>
-        <w:t>borongan</w:t>
-      </w:r>
-      <w:proofErr w:type="spellEnd"/>
-      <w:r>
-        <w:t xml:space="preserve">/ reseller agar </w:t>
-      </w:r>
-      <w:proofErr w:type="spellStart"/>
-      <w:r>
-        <w:t>bisa</w:t>
-      </w:r>
-      <w:proofErr w:type="spellEnd"/>
-      <w:r>
-        <w:t xml:space="preserve"> </w:t>
-      </w:r>
-      <w:proofErr w:type="spellStart"/>
-      <w:r>
-        <w:t>lebih</w:t>
-      </w:r>
-      <w:proofErr w:type="spellEnd"/>
-      <w:r>
-        <w:t xml:space="preserve"> </w:t>
-      </w:r>
-      <w:proofErr w:type="spellStart"/>
-      <w:r>
-        <w:t>terdeteksi</w:t>
-      </w:r>
-      <w:proofErr w:type="spellEnd"/>
-      <w:r>
-        <w:t xml:space="preserve"> </w:t>
-      </w:r>
-      <w:proofErr w:type="spellStart"/>
-      <w:r>
-        <w:t>alamat</w:t>
-      </w:r>
-      <w:proofErr w:type="spellEnd"/>
-      <w:r>
-        <w:t xml:space="preserve"> </w:t>
-      </w:r>
-      <w:proofErr w:type="spellStart"/>
-      <w:r>
-        <w:t>lengkap</w:t>
-      </w:r>
-      <w:proofErr w:type="spellEnd"/>
-      <w:r>
-        <w:t xml:space="preserve"> yang </w:t>
-      </w:r>
-      <w:proofErr w:type="spellStart"/>
-      <w:r>
-        <w:t>mencegah</w:t>
-      </w:r>
-      <w:proofErr w:type="spellEnd"/>
-      <w:r>
-        <w:t xml:space="preserve"> </w:t>
-      </w:r>
-      <w:proofErr w:type="spellStart"/>
-      <w:r>
-        <w:t>terjadinya</w:t>
-      </w:r>
-      <w:proofErr w:type="spellEnd"/>
-      <w:r>
-        <w:t xml:space="preserve"> </w:t>
-      </w:r>
-      <w:proofErr w:type="spellStart"/>
-      <w:r>
-        <w:t>penipuan.</w:t>
-      </w:r>
-      <w:proofErr w:type="spellEnd"/>
+      </w:pPr>
     </w:p>
     <w:p>
       <w:pPr>
@@ -707,13 +34,678 @@
       </w:pPr>
       <w:proofErr w:type="gramStart"/>
       <w:r>
-        <w:t>Input :</w:t>
+        <w:t>Environment :</w:t>
       </w:r>
       <w:proofErr w:type="gramEnd"/>
       <w:r>
         <w:t xml:space="preserve"> </w:t>
       </w:r>
     </w:p>
+    <w:p>
+      <w:pPr>
+        <w:ind w:left="720"/>
+      </w:pPr>
+      <w:proofErr w:type="spellStart"/>
+      <w:r>
+        <w:t>Selain</w:t>
+      </w:r>
+      <w:proofErr w:type="spellEnd"/>
+      <w:r>
+        <w:t xml:space="preserve"> </w:t>
+      </w:r>
+      <w:proofErr w:type="spellStart"/>
+      <w:r>
+        <w:t>melakukan</w:t>
+      </w:r>
+      <w:proofErr w:type="spellEnd"/>
+      <w:r>
+        <w:t xml:space="preserve"> </w:t>
+      </w:r>
+      <w:proofErr w:type="spellStart"/>
+      <w:r>
+        <w:t>sistem</w:t>
+      </w:r>
+      <w:proofErr w:type="spellEnd"/>
+      <w:r>
+        <w:t xml:space="preserve"> </w:t>
+      </w:r>
+      <w:proofErr w:type="spellStart"/>
+      <w:r>
+        <w:t>penjualannya</w:t>
+      </w:r>
+      <w:proofErr w:type="spellEnd"/>
+      <w:r>
+        <w:t xml:space="preserve"> </w:t>
+      </w:r>
+      <w:proofErr w:type="spellStart"/>
+      <w:r>
+        <w:t>dengan</w:t>
+      </w:r>
+      <w:proofErr w:type="spellEnd"/>
+      <w:r>
+        <w:t xml:space="preserve"> </w:t>
+      </w:r>
+      <w:proofErr w:type="spellStart"/>
+      <w:r>
+        <w:t>cara</w:t>
+      </w:r>
+      <w:proofErr w:type="spellEnd"/>
+      <w:r>
+        <w:t xml:space="preserve"> </w:t>
+      </w:r>
+      <w:proofErr w:type="spellStart"/>
+      <w:r>
+        <w:t>oflline</w:t>
+      </w:r>
+      <w:proofErr w:type="spellEnd"/>
+      <w:r>
+        <w:t xml:space="preserve"> di </w:t>
+      </w:r>
+      <w:proofErr w:type="spellStart"/>
+      <w:r>
+        <w:t>tiap</w:t>
+      </w:r>
+      <w:proofErr w:type="spellEnd"/>
+      <w:r>
+        <w:t xml:space="preserve"> </w:t>
+      </w:r>
+      <w:proofErr w:type="spellStart"/>
+      <w:r>
+        <w:t>toko-toko</w:t>
+      </w:r>
+      <w:proofErr w:type="spellEnd"/>
+      <w:r>
+        <w:t xml:space="preserve">, </w:t>
+      </w:r>
+      <w:proofErr w:type="spellStart"/>
+      <w:r>
+        <w:t>penjual</w:t>
+      </w:r>
+      <w:proofErr w:type="spellEnd"/>
+      <w:r>
+        <w:t xml:space="preserve"> </w:t>
+      </w:r>
+      <w:proofErr w:type="spellStart"/>
+      <w:r>
+        <w:t>abon</w:t>
+      </w:r>
+      <w:proofErr w:type="spellEnd"/>
+      <w:r>
+        <w:t xml:space="preserve"> </w:t>
+      </w:r>
+      <w:proofErr w:type="spellStart"/>
+      <w:r>
+        <w:t>cikalang</w:t>
+      </w:r>
+      <w:proofErr w:type="spellEnd"/>
+      <w:r>
+        <w:t xml:space="preserve"> </w:t>
+      </w:r>
+      <w:proofErr w:type="spellStart"/>
+      <w:r>
+        <w:t>ini</w:t>
+      </w:r>
+      <w:proofErr w:type="spellEnd"/>
+      <w:r>
+        <w:t xml:space="preserve"> </w:t>
+      </w:r>
+      <w:proofErr w:type="spellStart"/>
+      <w:r>
+        <w:t>sebaiknya</w:t>
+      </w:r>
+      <w:proofErr w:type="spellEnd"/>
+      <w:r>
+        <w:t xml:space="preserve"> </w:t>
+      </w:r>
+      <w:proofErr w:type="spellStart"/>
+      <w:r>
+        <w:t>menjual</w:t>
+      </w:r>
+      <w:proofErr w:type="spellEnd"/>
+      <w:r>
+        <w:t xml:space="preserve"> </w:t>
+      </w:r>
+      <w:proofErr w:type="spellStart"/>
+      <w:r>
+        <w:t>produknya</w:t>
+      </w:r>
+      <w:proofErr w:type="spellEnd"/>
+      <w:r>
+        <w:t xml:space="preserve"> </w:t>
+      </w:r>
+      <w:proofErr w:type="spellStart"/>
+      <w:r>
+        <w:t>dengan</w:t>
+      </w:r>
+      <w:proofErr w:type="spellEnd"/>
+      <w:r>
+        <w:t xml:space="preserve"> </w:t>
+      </w:r>
+      <w:proofErr w:type="spellStart"/>
+      <w:r>
+        <w:t>cara</w:t>
+      </w:r>
+      <w:proofErr w:type="spellEnd"/>
+      <w:r>
+        <w:t xml:space="preserve"> online. Dan </w:t>
+      </w:r>
+      <w:proofErr w:type="spellStart"/>
+      <w:r>
+        <w:t>memasarkannya</w:t>
+      </w:r>
+      <w:proofErr w:type="spellEnd"/>
+      <w:r>
+        <w:t xml:space="preserve"> di </w:t>
+      </w:r>
+      <w:proofErr w:type="spellStart"/>
+      <w:r>
+        <w:t>whatssapp</w:t>
+      </w:r>
+      <w:proofErr w:type="spellEnd"/>
+      <w:r>
+        <w:t xml:space="preserve">, </w:t>
+      </w:r>
+      <w:proofErr w:type="spellStart"/>
+      <w:r>
+        <w:t>instagram</w:t>
+      </w:r>
+      <w:proofErr w:type="spellEnd"/>
+      <w:r>
+        <w:t xml:space="preserve">, </w:t>
+      </w:r>
+      <w:proofErr w:type="spellStart"/>
+      <w:r>
+        <w:t>tokopedia</w:t>
+      </w:r>
+      <w:proofErr w:type="spellEnd"/>
+      <w:r>
+        <w:t xml:space="preserve"> dan </w:t>
+      </w:r>
+      <w:proofErr w:type="spellStart"/>
+      <w:r>
+        <w:t>mungkin</w:t>
+      </w:r>
+      <w:proofErr w:type="spellEnd"/>
+      <w:r>
+        <w:t xml:space="preserve"> di </w:t>
+      </w:r>
+      <w:proofErr w:type="spellStart"/>
+      <w:r>
+        <w:t>pasarkan</w:t>
+      </w:r>
+      <w:proofErr w:type="spellEnd"/>
+      <w:r>
+        <w:t xml:space="preserve"> juga di </w:t>
+      </w:r>
+      <w:proofErr w:type="spellStart"/>
+      <w:r>
+        <w:t>shopee</w:t>
+      </w:r>
+      <w:proofErr w:type="spellEnd"/>
+      <w:r>
+        <w:t xml:space="preserve">. Karena </w:t>
+      </w:r>
+      <w:proofErr w:type="spellStart"/>
+      <w:r>
+        <w:t>kebanyakan</w:t>
+      </w:r>
+      <w:proofErr w:type="spellEnd"/>
+      <w:r>
+        <w:t xml:space="preserve"> orang </w:t>
+      </w:r>
+      <w:proofErr w:type="spellStart"/>
+      <w:r>
+        <w:t>sekarang</w:t>
+      </w:r>
+      <w:proofErr w:type="spellEnd"/>
+      <w:r>
+        <w:t xml:space="preserve"> </w:t>
+      </w:r>
+      <w:proofErr w:type="spellStart"/>
+      <w:r>
+        <w:t>lebih</w:t>
+      </w:r>
+      <w:proofErr w:type="spellEnd"/>
+      <w:r>
+        <w:t xml:space="preserve"> </w:t>
+      </w:r>
+      <w:proofErr w:type="spellStart"/>
+      <w:r>
+        <w:t>memilih</w:t>
+      </w:r>
+      <w:proofErr w:type="spellEnd"/>
+      <w:r>
+        <w:t xml:space="preserve"> </w:t>
+      </w:r>
+      <w:proofErr w:type="spellStart"/>
+      <w:r>
+        <w:t>membeli</w:t>
+      </w:r>
+      <w:proofErr w:type="spellEnd"/>
+      <w:r>
+        <w:t xml:space="preserve"> </w:t>
+      </w:r>
+      <w:proofErr w:type="spellStart"/>
+      <w:r>
+        <w:t>barang</w:t>
+      </w:r>
+      <w:proofErr w:type="spellEnd"/>
+      <w:r>
+        <w:t xml:space="preserve"> </w:t>
+      </w:r>
+      <w:proofErr w:type="spellStart"/>
+      <w:r>
+        <w:t>atau</w:t>
+      </w:r>
+      <w:proofErr w:type="spellEnd"/>
+      <w:r>
+        <w:t xml:space="preserve"> </w:t>
+      </w:r>
+      <w:proofErr w:type="spellStart"/>
+      <w:r>
+        <w:t>keperluannya</w:t>
+      </w:r>
+      <w:proofErr w:type="spellEnd"/>
+      <w:r>
+        <w:t xml:space="preserve"> </w:t>
+      </w:r>
+      <w:proofErr w:type="spellStart"/>
+      <w:r>
+        <w:t>dengan</w:t>
+      </w:r>
+      <w:proofErr w:type="spellEnd"/>
+      <w:r>
+        <w:t xml:space="preserve"> </w:t>
+      </w:r>
+      <w:proofErr w:type="spellStart"/>
+      <w:r>
+        <w:t>cara</w:t>
+      </w:r>
+      <w:proofErr w:type="spellEnd"/>
+      <w:r>
+        <w:t xml:space="preserve"> </w:t>
+      </w:r>
+      <w:proofErr w:type="spellStart"/>
+      <w:r>
+        <w:t>sistem</w:t>
+      </w:r>
+      <w:proofErr w:type="spellEnd"/>
+      <w:r>
+        <w:t xml:space="preserve"> online, dan </w:t>
+      </w:r>
+      <w:proofErr w:type="spellStart"/>
+      <w:r>
+        <w:t>kebanyakan</w:t>
+      </w:r>
+      <w:proofErr w:type="spellEnd"/>
+      <w:r>
+        <w:t xml:space="preserve"> orang </w:t>
+      </w:r>
+      <w:proofErr w:type="spellStart"/>
+      <w:r>
+        <w:t>sekarang</w:t>
+      </w:r>
+      <w:proofErr w:type="spellEnd"/>
+      <w:r>
+        <w:t xml:space="preserve"> </w:t>
+      </w:r>
+      <w:proofErr w:type="spellStart"/>
+      <w:r>
+        <w:t>lebih</w:t>
+      </w:r>
+      <w:proofErr w:type="spellEnd"/>
+      <w:r>
+        <w:t xml:space="preserve"> </w:t>
+      </w:r>
+      <w:proofErr w:type="spellStart"/>
+      <w:r>
+        <w:t>senang</w:t>
+      </w:r>
+      <w:proofErr w:type="spellEnd"/>
+      <w:r>
+        <w:t xml:space="preserve"> </w:t>
+      </w:r>
+      <w:proofErr w:type="spellStart"/>
+      <w:r>
+        <w:t>memilih</w:t>
+      </w:r>
+      <w:proofErr w:type="spellEnd"/>
+      <w:r>
+        <w:t xml:space="preserve"> online yang </w:t>
+      </w:r>
+      <w:proofErr w:type="spellStart"/>
+      <w:r>
+        <w:t>ada</w:t>
+      </w:r>
+      <w:proofErr w:type="spellEnd"/>
+      <w:r>
+        <w:t xml:space="preserve"> </w:t>
+      </w:r>
+      <w:proofErr w:type="spellStart"/>
+      <w:r>
+        <w:t>embel-embel</w:t>
+      </w:r>
+      <w:proofErr w:type="spellEnd"/>
+      <w:r>
+        <w:t xml:space="preserve"> </w:t>
+      </w:r>
+      <w:proofErr w:type="spellStart"/>
+      <w:r>
+        <w:t>dengan</w:t>
+      </w:r>
+      <w:proofErr w:type="spellEnd"/>
+      <w:r>
+        <w:t xml:space="preserve"> free </w:t>
+      </w:r>
+      <w:proofErr w:type="spellStart"/>
+      <w:r>
+        <w:t>ongkir</w:t>
+      </w:r>
+      <w:proofErr w:type="spellEnd"/>
+      <w:r>
+        <w:t>.</w:t>
+      </w:r>
+    </w:p>
+    <w:p>
+      <w:pPr>
+        <w:ind w:left="720"/>
+      </w:pPr>
+      <w:r>
+        <w:t xml:space="preserve">Dan </w:t>
+      </w:r>
+      <w:proofErr w:type="spellStart"/>
+      <w:r>
+        <w:t>mungkin</w:t>
+      </w:r>
+      <w:proofErr w:type="spellEnd"/>
+      <w:r>
+        <w:t xml:space="preserve"> </w:t>
+      </w:r>
+      <w:proofErr w:type="spellStart"/>
+      <w:r>
+        <w:t>penjual</w:t>
+      </w:r>
+      <w:proofErr w:type="spellEnd"/>
+      <w:r>
+        <w:t xml:space="preserve"> juga </w:t>
+      </w:r>
+      <w:proofErr w:type="spellStart"/>
+      <w:r>
+        <w:t>membutuhkan</w:t>
+      </w:r>
+      <w:proofErr w:type="spellEnd"/>
+      <w:r>
+        <w:t xml:space="preserve"> website </w:t>
+      </w:r>
+      <w:proofErr w:type="spellStart"/>
+      <w:r>
+        <w:t>untuk</w:t>
+      </w:r>
+      <w:proofErr w:type="spellEnd"/>
+      <w:r>
+        <w:t xml:space="preserve"> </w:t>
+      </w:r>
+      <w:proofErr w:type="spellStart"/>
+      <w:r>
+        <w:t>memberikan</w:t>
+      </w:r>
+      <w:proofErr w:type="spellEnd"/>
+      <w:r>
+        <w:t xml:space="preserve"> </w:t>
+      </w:r>
+      <w:proofErr w:type="spellStart"/>
+      <w:r>
+        <w:t>informasi</w:t>
+      </w:r>
+      <w:proofErr w:type="spellEnd"/>
+      <w:r>
+        <w:t xml:space="preserve"> </w:t>
+      </w:r>
+      <w:proofErr w:type="spellStart"/>
+      <w:r>
+        <w:t>produk</w:t>
+      </w:r>
+      <w:proofErr w:type="spellEnd"/>
+      <w:r>
+        <w:t xml:space="preserve"> </w:t>
+      </w:r>
+      <w:proofErr w:type="spellStart"/>
+      <w:r>
+        <w:t>apa</w:t>
+      </w:r>
+      <w:proofErr w:type="spellEnd"/>
+      <w:r>
+        <w:t xml:space="preserve"> </w:t>
+      </w:r>
+      <w:proofErr w:type="spellStart"/>
+      <w:r>
+        <w:t>saja</w:t>
+      </w:r>
+      <w:proofErr w:type="spellEnd"/>
+      <w:r>
+        <w:t xml:space="preserve"> yang </w:t>
+      </w:r>
+      <w:proofErr w:type="spellStart"/>
+      <w:r>
+        <w:t>dijual</w:t>
+      </w:r>
+      <w:proofErr w:type="spellEnd"/>
+      <w:r>
+        <w:t xml:space="preserve"> dan </w:t>
+      </w:r>
+      <w:proofErr w:type="spellStart"/>
+      <w:r>
+        <w:t>memberikan</w:t>
+      </w:r>
+      <w:proofErr w:type="spellEnd"/>
+      <w:r>
+        <w:t xml:space="preserve"> </w:t>
+      </w:r>
+      <w:proofErr w:type="spellStart"/>
+      <w:r>
+        <w:t>informasi</w:t>
+      </w:r>
+      <w:proofErr w:type="spellEnd"/>
+      <w:r>
+        <w:t xml:space="preserve"> </w:t>
+      </w:r>
+      <w:proofErr w:type="spellStart"/>
+      <w:r>
+        <w:t>katalog</w:t>
+      </w:r>
+      <w:proofErr w:type="spellEnd"/>
+      <w:r>
+        <w:t xml:space="preserve"> </w:t>
+      </w:r>
+      <w:proofErr w:type="spellStart"/>
+      <w:r>
+        <w:t>harga</w:t>
+      </w:r>
+      <w:proofErr w:type="spellEnd"/>
+      <w:r>
+        <w:t xml:space="preserve"> dan </w:t>
+      </w:r>
+      <w:proofErr w:type="spellStart"/>
+      <w:r>
+        <w:t>katalog</w:t>
+      </w:r>
+      <w:proofErr w:type="spellEnd"/>
+      <w:r>
+        <w:t xml:space="preserve"> </w:t>
+      </w:r>
+      <w:proofErr w:type="spellStart"/>
+      <w:r>
+        <w:t>komposisi</w:t>
+      </w:r>
+      <w:proofErr w:type="spellEnd"/>
+      <w:r>
+        <w:t xml:space="preserve"> </w:t>
+      </w:r>
+      <w:proofErr w:type="spellStart"/>
+      <w:r>
+        <w:t>apa</w:t>
+      </w:r>
+      <w:proofErr w:type="spellEnd"/>
+      <w:r>
+        <w:t xml:space="preserve"> </w:t>
+      </w:r>
+      <w:proofErr w:type="spellStart"/>
+      <w:r>
+        <w:t>saja</w:t>
+      </w:r>
+      <w:proofErr w:type="spellEnd"/>
+      <w:r>
+        <w:t xml:space="preserve"> yang </w:t>
+      </w:r>
+      <w:proofErr w:type="spellStart"/>
+      <w:r>
+        <w:t>ada</w:t>
+      </w:r>
+      <w:proofErr w:type="spellEnd"/>
+      <w:r>
+        <w:t xml:space="preserve"> di </w:t>
+      </w:r>
+      <w:proofErr w:type="spellStart"/>
+      <w:r>
+        <w:t>dalam</w:t>
+      </w:r>
+      <w:proofErr w:type="spellEnd"/>
+      <w:r>
+        <w:t xml:space="preserve"> </w:t>
+      </w:r>
+      <w:proofErr w:type="spellStart"/>
+      <w:r>
+        <w:t>abon</w:t>
+      </w:r>
+      <w:proofErr w:type="spellEnd"/>
+      <w:r>
+        <w:t xml:space="preserve"> </w:t>
+      </w:r>
+      <w:proofErr w:type="spellStart"/>
+      <w:r>
+        <w:t>tersebut</w:t>
+      </w:r>
+      <w:proofErr w:type="spellEnd"/>
+      <w:r>
+        <w:t>.</w:t>
+      </w:r>
+      <w:r>
+        <w:t xml:space="preserve"> Dan </w:t>
+      </w:r>
+      <w:proofErr w:type="spellStart"/>
+      <w:r>
+        <w:t>mungkin</w:t>
+      </w:r>
+      <w:proofErr w:type="spellEnd"/>
+      <w:r>
+        <w:t xml:space="preserve"> </w:t>
+      </w:r>
+      <w:proofErr w:type="spellStart"/>
+      <w:r>
+        <w:t>bisa</w:t>
+      </w:r>
+      <w:proofErr w:type="spellEnd"/>
+      <w:r>
+        <w:t xml:space="preserve"> </w:t>
+      </w:r>
+      <w:proofErr w:type="spellStart"/>
+      <w:r>
+        <w:t>berguna</w:t>
+      </w:r>
+      <w:proofErr w:type="spellEnd"/>
+      <w:r>
+        <w:t xml:space="preserve"> juga </w:t>
+      </w:r>
+      <w:proofErr w:type="spellStart"/>
+      <w:r>
+        <w:t>untuk</w:t>
+      </w:r>
+      <w:proofErr w:type="spellEnd"/>
+      <w:r>
+        <w:t xml:space="preserve"> customer yang </w:t>
+      </w:r>
+      <w:proofErr w:type="spellStart"/>
+      <w:r>
+        <w:t>membeli</w:t>
+      </w:r>
+      <w:proofErr w:type="spellEnd"/>
+      <w:r>
+        <w:t xml:space="preserve"> </w:t>
+      </w:r>
+      <w:proofErr w:type="spellStart"/>
+      <w:r>
+        <w:t>borongan</w:t>
+      </w:r>
+      <w:proofErr w:type="spellEnd"/>
+      <w:r>
+        <w:t xml:space="preserve">/ reseller agar </w:t>
+      </w:r>
+      <w:proofErr w:type="spellStart"/>
+      <w:r>
+        <w:t>bisa</w:t>
+      </w:r>
+      <w:proofErr w:type="spellEnd"/>
+      <w:r>
+        <w:t xml:space="preserve"> </w:t>
+      </w:r>
+      <w:proofErr w:type="spellStart"/>
+      <w:r>
+        <w:t>lebih</w:t>
+      </w:r>
+      <w:proofErr w:type="spellEnd"/>
+      <w:r>
+        <w:t xml:space="preserve"> </w:t>
+      </w:r>
+      <w:proofErr w:type="spellStart"/>
+      <w:r>
+        <w:t>terdeteksi</w:t>
+      </w:r>
+      <w:proofErr w:type="spellEnd"/>
+      <w:r>
+        <w:t xml:space="preserve"> </w:t>
+      </w:r>
+      <w:proofErr w:type="spellStart"/>
+      <w:r>
+        <w:t>alamat</w:t>
+      </w:r>
+      <w:proofErr w:type="spellEnd"/>
+      <w:r>
+        <w:t xml:space="preserve"> </w:t>
+      </w:r>
+      <w:proofErr w:type="spellStart"/>
+      <w:r>
+        <w:t>lengkap</w:t>
+      </w:r>
+      <w:proofErr w:type="spellEnd"/>
+      <w:r>
+        <w:t xml:space="preserve"> yang </w:t>
+      </w:r>
+      <w:proofErr w:type="spellStart"/>
+      <w:r>
+        <w:t>mencegah</w:t>
+      </w:r>
+      <w:proofErr w:type="spellEnd"/>
+      <w:r>
+        <w:t xml:space="preserve"> </w:t>
+      </w:r>
+      <w:proofErr w:type="spellStart"/>
+      <w:r>
+        <w:t>terjadinya</w:t>
+      </w:r>
+      <w:proofErr w:type="spellEnd"/>
+      <w:r>
+        <w:t xml:space="preserve"> </w:t>
+      </w:r>
+      <w:proofErr w:type="spellStart"/>
+      <w:r>
+        <w:t>penipuan</w:t>
+      </w:r>
+      <w:proofErr w:type="spellEnd"/>
+      <w:r>
+        <w:t>.</w:t>
+      </w:r>
+    </w:p>
+    <w:p/>
     <w:p>
       <w:pPr>
         <w:pStyle w:val="ListParagraph"/>
@@ -724,12 +716,41 @@
       </w:pPr>
       <w:proofErr w:type="gramStart"/>
       <w:r>
-        <w:t>Output :</w:t>
+        <w:t>Input :</w:t>
       </w:r>
       <w:proofErr w:type="gramEnd"/>
       <w:r>
-        <w:t xml:space="preserve"> ()</w:t>
-      </w:r>
+        <w:t xml:space="preserve"> </w:t>
+      </w:r>
+    </w:p>
+    <w:p>
+      <w:pPr>
+        <w:pStyle w:val="ListParagraph"/>
+      </w:pPr>
+      <w:r>
+        <w:t xml:space="preserve">Product-Product yang </w:t>
+      </w:r>
+      <w:proofErr w:type="spellStart"/>
+      <w:r>
+        <w:t>akan</w:t>
+      </w:r>
+      <w:proofErr w:type="spellEnd"/>
+      <w:r>
+        <w:t xml:space="preserve"> </w:t>
+      </w:r>
+      <w:proofErr w:type="spellStart"/>
+      <w:r>
+        <w:t>dijual</w:t>
+      </w:r>
+      <w:proofErr w:type="spellEnd"/>
+      <w:r>
+        <w:t>, dan data customer.</w:t>
+      </w:r>
+    </w:p>
+    <w:p>
+      <w:pPr>
+        <w:pStyle w:val="ListParagraph"/>
+      </w:pPr>
     </w:p>
     <w:p>
       <w:pPr>
@@ -741,12 +762,73 @@
       </w:pPr>
       <w:proofErr w:type="gramStart"/>
       <w:r>
-        <w:t>Component :</w:t>
+        <w:t>Output :</w:t>
       </w:r>
       <w:proofErr w:type="gramEnd"/>
       <w:r>
-        <w:t xml:space="preserve"> ()</w:t>
-      </w:r>
+        <w:t xml:space="preserve"> </w:t>
+      </w:r>
+      <w:proofErr w:type="spellStart"/>
+      <w:r>
+        <w:t>katalog</w:t>
+      </w:r>
+      <w:proofErr w:type="spellEnd"/>
+      <w:r>
+        <w:t xml:space="preserve"> product yang </w:t>
+      </w:r>
+      <w:proofErr w:type="spellStart"/>
+      <w:r>
+        <w:t>akan</w:t>
+      </w:r>
+      <w:proofErr w:type="spellEnd"/>
+      <w:r>
+        <w:t xml:space="preserve"> </w:t>
+      </w:r>
+      <w:proofErr w:type="spellStart"/>
+      <w:r>
+        <w:t>dijual</w:t>
+      </w:r>
+      <w:proofErr w:type="spellEnd"/>
+      <w:r>
+        <w:t xml:space="preserve"> dan </w:t>
+      </w:r>
+      <w:proofErr w:type="spellStart"/>
+      <w:r>
+        <w:t>komposisi</w:t>
+      </w:r>
+      <w:proofErr w:type="spellEnd"/>
+      <w:r>
+        <w:t xml:space="preserve"> yang </w:t>
+      </w:r>
+      <w:proofErr w:type="spellStart"/>
+      <w:r>
+        <w:t>ada</w:t>
+      </w:r>
+      <w:proofErr w:type="spellEnd"/>
+      <w:r>
+        <w:t xml:space="preserve"> </w:t>
+      </w:r>
+      <w:proofErr w:type="spellStart"/>
+      <w:r>
+        <w:t>didalam</w:t>
+      </w:r>
+      <w:proofErr w:type="spellEnd"/>
+      <w:r>
+        <w:t xml:space="preserve"> product </w:t>
+      </w:r>
+      <w:proofErr w:type="spellStart"/>
+      <w:r>
+        <w:t>tersebut</w:t>
+      </w:r>
+      <w:proofErr w:type="spellEnd"/>
+      <w:r>
+        <w:t xml:space="preserve">. </w:t>
+      </w:r>
+    </w:p>
+    <w:p>
+      <w:pPr>
+        <w:pStyle w:val="ListParagraph"/>
+      </w:pPr>
     </w:p>
     <w:p>
       <w:pPr>
@@ -758,6 +840,30 @@
       </w:pPr>
       <w:proofErr w:type="gramStart"/>
       <w:r>
+        <w:t>Component :</w:t>
+      </w:r>
+      <w:proofErr w:type="gramEnd"/>
+      <w:r>
+        <w:t xml:space="preserve"> </w:t>
+      </w:r>
+      <w:bookmarkStart w:id="0" w:name="_GoBack"/>
+      <w:bookmarkEnd w:id="0"/>
+    </w:p>
+    <w:p>
+      <w:pPr>
+        <w:pStyle w:val="ListParagraph"/>
+      </w:pPr>
+    </w:p>
+    <w:p>
+      <w:pPr>
+        <w:pStyle w:val="ListParagraph"/>
+        <w:numPr>
+          <w:ilvl w:val="0"/>
+          <w:numId w:val="3"/>
+        </w:numPr>
+      </w:pPr>
+      <w:proofErr w:type="gramStart"/>
+      <w:r>
         <w:t>Interface :</w:t>
       </w:r>
       <w:proofErr w:type="gramEnd"/>
@@ -911,10 +1017,10 @@
       <w:r>
         <w:t>Nacha</w:t>
       </w:r>
+      <w:proofErr w:type="spellEnd"/>
       <w:r>
         <w:t>.</w:t>
       </w:r>
-      <w:proofErr w:type="spellEnd"/>
     </w:p>
     <w:p>
       <w:pPr>
@@ -1701,6 +1807,7 @@
         </w:numPr>
       </w:pPr>
       <w:r>
+        <w:lastRenderedPageBreak/>
         <w:t xml:space="preserve">Cart </w:t>
       </w:r>
       <w:proofErr w:type="spellStart"/>
@@ -2058,7 +2165,6 @@
       </w:pPr>
       <w:proofErr w:type="gramStart"/>
       <w:r>
-        <w:lastRenderedPageBreak/>
         <w:t>Storage :</w:t>
       </w:r>
       <w:proofErr w:type="gramEnd"/>
@@ -2173,8 +2279,6 @@
       <w:r>
         <w:t>dalam</w:t>
       </w:r>
-      <w:bookmarkStart w:id="0" w:name="_GoBack"/>
-      <w:bookmarkEnd w:id="0"/>
       <w:proofErr w:type="spellEnd"/>
       <w:r>
         <w:t xml:space="preserve"> database. Yang </w:t>

</xml_diff>